<commit_message>
Final version. ready for submission
</commit_message>
<xml_diff>
--- a/Structure.docx
+++ b/Structure.docx
@@ -5,7 +5,6 @@
     <w:p>
       <w:pPr>
         <w:rPr>
-          <w:rFonts w:hint="cs"/>
           <w:u w:val="single"/>
           <w:rtl/>
         </w:rPr>
@@ -12817,6 +12816,13 @@
         </w:tc>
       </w:tr>
     </w:tbl>
+    <w:p>
+      <w:pPr>
+        <w:rPr>
+          <w:rtl/>
+        </w:rPr>
+      </w:pPr>
+    </w:p>
     <w:p/>
     <w:p>
       <w:pPr>
@@ -12847,9 +12853,7 @@
           <w:ilvl w:val="0"/>
           <w:numId w:val="1"/>
         </w:numPr>
-        <w:rPr>
-          <w:rFonts w:hint="cs"/>
-        </w:rPr>
+        <w:jc w:val="both"/>
       </w:pPr>
       <m:oMath>
         <m:r>
@@ -12911,9 +12915,7 @@
           <w:ilvl w:val="0"/>
           <w:numId w:val="1"/>
         </w:numPr>
-        <w:rPr>
-          <w:rFonts w:hint="cs"/>
-        </w:rPr>
+        <w:jc w:val="both"/>
       </w:pPr>
       <m:oMath>
         <m:r>
@@ -12965,28 +12967,7 @@
           <w:rFonts w:eastAsiaTheme="minorEastAsia" w:hint="cs"/>
           <w:rtl/>
         </w:rPr>
-        <w:t xml:space="preserve">, ממוינים לפי </w:t>
-      </w:r>
-      <w:r>
-        <w:rPr>
-          <w:rFonts w:eastAsiaTheme="minorEastAsia" w:hint="cs"/>
-          <w:rtl/>
-        </w:rPr>
-        <w:t>העוצמ</w:t>
-      </w:r>
-      <w:r>
-        <w:rPr>
-          <w:rFonts w:eastAsiaTheme="minorEastAsia" w:hint="cs"/>
-          <w:rtl/>
-        </w:rPr>
-        <w:t>ה</w:t>
-      </w:r>
-      <w:r>
-        <w:rPr>
-          <w:rFonts w:eastAsiaTheme="minorEastAsia" w:hint="cs"/>
-          <w:rtl/>
-        </w:rPr>
-        <w:t>, ומיון משני לפי ת"ז.</w:t>
+        <w:t>, ממוינים לפי העוצמה, ומיון משני לפי ת"ז.</w:t>
       </w:r>
     </w:p>
     <w:p>
@@ -12996,6 +12977,7 @@
           <w:ilvl w:val="0"/>
           <w:numId w:val="1"/>
         </w:numPr>
+        <w:jc w:val="both"/>
       </w:pPr>
       <m:oMath>
         <m:r>
@@ -13047,28 +13029,14 @@
           <w:rFonts w:eastAsiaTheme="minorEastAsia" w:hint="cs"/>
           <w:rtl/>
         </w:rPr>
-        <w:t xml:space="preserve">, ממוינים לפי </w:t>
-      </w:r>
-      <w:r>
-        <w:rPr>
-          <w:rFonts w:eastAsiaTheme="minorEastAsia" w:hint="cs"/>
-          <w:rtl/>
-        </w:rPr>
-        <w:t>ת"ז</w:t>
-      </w:r>
-      <w:r>
-        <w:rPr>
-          <w:rFonts w:eastAsiaTheme="minorEastAsia" w:hint="cs"/>
-          <w:rtl/>
-        </w:rPr>
-        <w:t>.</w:t>
+        <w:t>, ממוינים לפי ת"ז.</w:t>
       </w:r>
     </w:p>
     <w:p>
       <w:pPr>
         <w:ind w:left="360"/>
-        <w:rPr>
-          <w:rFonts w:hint="cs"/>
+        <w:jc w:val="both"/>
+        <w:rPr>
           <w:rtl/>
         </w:rPr>
       </w:pPr>
@@ -13218,6 +13186,7 @@
           <w:ilvl w:val="0"/>
           <w:numId w:val="1"/>
         </w:numPr>
+        <w:jc w:val="both"/>
       </w:pPr>
       <w:r>
         <w:rPr>
@@ -13262,9 +13231,7 @@
           <w:ilvl w:val="0"/>
           <w:numId w:val="2"/>
         </w:numPr>
-        <w:rPr>
-          <w:rFonts w:hint="cs"/>
-        </w:rPr>
+        <w:jc w:val="both"/>
       </w:pPr>
       <m:oMath>
         <m:r>
@@ -13289,9 +13256,7 @@
           <w:ilvl w:val="0"/>
           <w:numId w:val="2"/>
         </w:numPr>
-        <w:rPr>
-          <w:rFonts w:hint="cs"/>
-        </w:rPr>
+        <w:jc w:val="both"/>
       </w:pPr>
       <m:oMath>
         <m:r>
@@ -13316,6 +13281,7 @@
           <w:ilvl w:val="0"/>
           <w:numId w:val="2"/>
         </w:numPr>
+        <w:jc w:val="both"/>
       </w:pPr>
       <m:oMath>
         <m:r>
@@ -13336,9 +13302,7 @@
     <w:p>
       <w:pPr>
         <w:pStyle w:val="ListParagraph"/>
-        <w:rPr>
-          <w:rFonts w:hint="cs"/>
-        </w:rPr>
+        <w:jc w:val="both"/>
       </w:pPr>
     </w:p>
     <w:p>
@@ -13348,9 +13312,7 @@
           <w:ilvl w:val="0"/>
           <w:numId w:val="1"/>
         </w:numPr>
-        <w:rPr>
-          <w:rFonts w:hint="cs"/>
-        </w:rPr>
+        <w:jc w:val="both"/>
       </w:pPr>
       <w:r>
         <w:rPr>
@@ -13382,9 +13344,7 @@
           <w:ilvl w:val="0"/>
           <w:numId w:val="2"/>
         </w:numPr>
-        <w:rPr>
-          <w:rFonts w:hint="cs"/>
-        </w:rPr>
+        <w:jc w:val="both"/>
       </w:pPr>
       <m:oMath>
         <m:r>
@@ -13409,6 +13369,7 @@
           <w:ilvl w:val="0"/>
           <w:numId w:val="2"/>
         </w:numPr>
+        <w:jc w:val="both"/>
       </w:pPr>
       <m:oMath>
         <m:r>
@@ -13472,9 +13433,14 @@
     </w:p>
     <w:p>
       <w:pPr>
-        <w:rPr>
-          <w:rFonts w:hint="cs"/>
-        </w:rPr>
+        <w:pStyle w:val="ListParagraph"/>
+        <w:ind w:left="1080"/>
+        <w:jc w:val="both"/>
+      </w:pPr>
+    </w:p>
+    <w:p>
+      <w:pPr>
+        <w:jc w:val="both"/>
       </w:pPr>
       <w:r>
         <w:rPr>
@@ -13499,12 +13465,13 @@
           <w:ilvl w:val="0"/>
           <w:numId w:val="1"/>
         </w:numPr>
-        <w:rPr>
-          <w:rFonts w:hint="cs"/>
-        </w:rPr>
+        <w:jc w:val="both"/>
       </w:pPr>
       <m:oMath>
         <m:r>
+          <m:rPr>
+            <m:sty m:val="bi"/>
+          </m:rPr>
           <w:rPr>
             <w:rFonts w:ascii="Cambria Math" w:hAnsi="Cambria Math"/>
           </w:rPr>
@@ -13603,9 +13570,7 @@
     <w:p>
       <w:pPr>
         <w:pStyle w:val="ListParagraph"/>
-        <w:rPr>
-          <w:rFonts w:hint="cs"/>
-        </w:rPr>
+        <w:jc w:val="both"/>
       </w:pPr>
     </w:p>
     <w:p>
@@ -13615,15 +13580,17 @@
           <w:ilvl w:val="0"/>
           <w:numId w:val="1"/>
         </w:numPr>
-        <w:rPr>
-          <w:rFonts w:hint="cs"/>
-        </w:rPr>
+        <w:jc w:val="both"/>
       </w:pPr>
       <m:oMath>
         <m:r>
+          <m:rPr>
+            <m:sty m:val="bi"/>
+          </m:rPr>
           <w:rPr>
             <w:rFonts w:ascii="Cambria Math" w:hAnsi="Cambria Math"/>
           </w:rPr>
+          <w:lastRenderedPageBreak/>
           <m:t>AddStudent</m:t>
         </m:r>
       </m:oMath>
@@ -13793,15 +13760,7 @@
           <w:rFonts w:eastAsiaTheme="minorEastAsia" w:hint="cs"/>
           <w:rtl/>
         </w:rPr>
-        <w:t xml:space="preserve"> זהה כבר נמצא בעץ, תמחק הפעולה את </w:t>
-      </w:r>
-      <w:r>
-        <w:rPr>
-          <w:rFonts w:eastAsiaTheme="minorEastAsia" w:hint="cs"/>
-          <w:rtl/>
-        </w:rPr>
-        <w:lastRenderedPageBreak/>
-        <w:t xml:space="preserve">האובייקט החדש בזמן </w:t>
+        <w:t xml:space="preserve"> זהה כבר נמצא בעץ, תמחק הפעולה את האובייקט החדש בזמן </w:t>
       </w:r>
       <m:oMath>
         <m:r>
@@ -14005,6 +13964,7 @@
     <w:p>
       <w:pPr>
         <w:pStyle w:val="ListParagraph"/>
+        <w:jc w:val="both"/>
       </w:pPr>
     </w:p>
     <w:p>
@@ -14014,9 +13974,13 @@
           <w:ilvl w:val="0"/>
           <w:numId w:val="1"/>
         </w:numPr>
+        <w:jc w:val="both"/>
       </w:pPr>
       <m:oMath>
         <m:r>
+          <m:rPr>
+            <m:sty m:val="bi"/>
+          </m:rPr>
           <w:rPr>
             <w:rFonts w:ascii="Cambria Math" w:hAnsi="Cambria Math"/>
           </w:rPr>
@@ -14211,21 +14175,7 @@
           <w:rFonts w:eastAsiaTheme="minorEastAsia" w:hint="cs"/>
           <w:rtl/>
         </w:rPr>
-        <w:t xml:space="preserve"> זהה כבר נמצא בעץ, תמחק הפעולה את האובייקט </w:t>
-      </w:r>
-      <w:r>
-        <w:rPr>
-          <w:rFonts w:eastAsiaTheme="minorEastAsia" w:hint="cs"/>
-          <w:rtl/>
-        </w:rPr>
-        <w:t xml:space="preserve">החדש </w:t>
-      </w:r>
-      <w:r>
-        <w:rPr>
-          <w:rFonts w:eastAsiaTheme="minorEastAsia" w:hint="cs"/>
-          <w:rtl/>
-        </w:rPr>
-        <w:t xml:space="preserve">בזמן </w:t>
+        <w:t xml:space="preserve"> זהה כבר נמצא בעץ, תמחק הפעולה את האובייקט החדש בזמן </w:t>
       </w:r>
       <m:oMath>
         <m:r>
@@ -14258,21 +14208,7 @@
           <w:rFonts w:eastAsiaTheme="minorEastAsia" w:hint="cs"/>
           <w:rtl/>
         </w:rPr>
-        <w:t xml:space="preserve"> ותסיים את ריצתה עם הודעה על שגיאה</w:t>
-      </w:r>
-      <w:r>
-        <w:rPr>
-          <w:rFonts w:eastAsiaTheme="minorEastAsia" w:hint="cs"/>
-          <w:rtl/>
-        </w:rPr>
-        <w:t xml:space="preserve">, אחרת תסיים עם הודעה על הצלחה. </w:t>
-      </w:r>
-      <w:r>
-        <w:rPr>
-          <w:rFonts w:eastAsiaTheme="minorEastAsia" w:hint="cs"/>
-          <w:rtl/>
-        </w:rPr>
-        <w:t xml:space="preserve">סך זמן ריצת הפעולה יהיה </w:t>
+        <w:t xml:space="preserve"> ותסיים את ריצתה עם הודעה על שגיאה, אחרת תסיים עם הודעה על הצלחה. סך זמן ריצת הפעולה יהיה </w:t>
       </w:r>
       <m:oMath>
         <m:r>
@@ -14346,8 +14282,8 @@
     <w:p>
       <w:pPr>
         <w:pStyle w:val="ListParagraph"/>
-        <w:rPr>
-          <w:rFonts w:hint="cs"/>
+        <w:jc w:val="both"/>
+        <w:rPr>
           <w:rtl/>
         </w:rPr>
       </w:pPr>
@@ -14359,9 +14295,13 @@
           <w:ilvl w:val="0"/>
           <w:numId w:val="1"/>
         </w:numPr>
+        <w:jc w:val="both"/>
       </w:pPr>
       <m:oMath>
         <m:r>
+          <m:rPr>
+            <m:sty m:val="bi"/>
+          </m:rPr>
           <w:rPr>
             <w:rFonts w:ascii="Cambria Math" w:hAnsi="Cambria Math"/>
           </w:rPr>
@@ -14844,14 +14784,7 @@
           <w:rFonts w:eastAsiaTheme="minorEastAsia" w:hint="cs"/>
           <w:rtl/>
         </w:rPr>
-        <w:t xml:space="preserve"> של הסטודנט לצוות החדש. הפעולה תסיים את ריצתה עם הודעה על הצלחה. </w:t>
-      </w:r>
-      <w:r>
-        <w:rPr>
-          <w:rFonts w:eastAsiaTheme="minorEastAsia" w:hint="cs"/>
-          <w:rtl/>
-        </w:rPr>
-        <w:t xml:space="preserve">סך זמן ריצת הפעולה יהיה </w:t>
+        <w:t xml:space="preserve"> של הסטודנט לצוות החדש. הפעולה תסיים את ריצתה עם הודעה על הצלחה. סך זמן ריצת הפעולה יהיה </w:t>
       </w:r>
       <m:oMath>
         <m:r>
@@ -14972,6 +14905,7 @@
     <w:p>
       <w:pPr>
         <w:pStyle w:val="ListParagraph"/>
+        <w:jc w:val="both"/>
       </w:pPr>
     </w:p>
     <w:p>
@@ -14981,12 +14915,13 @@
           <w:ilvl w:val="0"/>
           <w:numId w:val="1"/>
         </w:numPr>
-        <w:rPr>
-          <w:rFonts w:hint="cs"/>
-        </w:rPr>
+        <w:jc w:val="both"/>
       </w:pPr>
       <m:oMath>
         <m:r>
+          <m:rPr>
+            <m:sty m:val="bi"/>
+          </m:rPr>
           <w:rPr>
             <w:rFonts w:ascii="Cambria Math" w:hAnsi="Cambria Math"/>
           </w:rPr>
@@ -15440,8 +15375,8 @@
     <w:p>
       <w:pPr>
         <w:pStyle w:val="ListParagraph"/>
-        <w:rPr>
-          <w:rFonts w:hint="cs"/>
+        <w:jc w:val="both"/>
+        <w:rPr>
           <w:rtl/>
         </w:rPr>
       </w:pPr>
@@ -15453,12 +15388,13 @@
           <w:ilvl w:val="0"/>
           <w:numId w:val="1"/>
         </w:numPr>
-        <w:rPr>
-          <w:rFonts w:hint="cs"/>
-        </w:rPr>
+        <w:jc w:val="both"/>
       </w:pPr>
       <m:oMath>
         <m:r>
+          <m:rPr>
+            <m:sty m:val="bi"/>
+          </m:rPr>
           <w:rPr>
             <w:rFonts w:ascii="Cambria Math" w:hAnsi="Cambria Math"/>
           </w:rPr>
@@ -15806,8 +15742,8 @@
     <w:p>
       <w:pPr>
         <w:pStyle w:val="ListParagraph"/>
-        <w:rPr>
-          <w:rFonts w:hint="cs"/>
+        <w:jc w:val="both"/>
+        <w:rPr>
           <w:rtl/>
         </w:rPr>
       </w:pPr>
@@ -15819,12 +15755,13 @@
           <w:ilvl w:val="0"/>
           <w:numId w:val="1"/>
         </w:numPr>
-        <w:rPr>
-          <w:rFonts w:hint="cs"/>
-        </w:rPr>
+        <w:jc w:val="both"/>
       </w:pPr>
       <m:oMath>
         <m:r>
+          <m:rPr>
+            <m:sty m:val="bi"/>
+          </m:rPr>
           <w:rPr>
             <w:rFonts w:ascii="Cambria Math" w:hAnsi="Cambria Math"/>
           </w:rPr>
@@ -15836,14 +15773,7 @@
           <w:rFonts w:eastAsiaTheme="minorEastAsia" w:hint="cs"/>
           <w:rtl/>
         </w:rPr>
-        <w:t xml:space="preserve"> : </w:t>
-      </w:r>
-      <w:r>
-        <w:rPr>
-          <w:rFonts w:eastAsiaTheme="minorEastAsia" w:hint="cs"/>
-          <w:rtl/>
-        </w:rPr>
-        <w:t xml:space="preserve">אם ה </w:t>
+        <w:t xml:space="preserve"> : אם ה </w:t>
       </w:r>
       <m:oMath>
         <m:r>
@@ -15858,14 +15788,7 @@
           <w:rFonts w:eastAsiaTheme="minorEastAsia" w:hint="cs"/>
           <w:rtl/>
         </w:rPr>
-        <w:t xml:space="preserve"> שהתקבל שלילי, </w:t>
-      </w:r>
-      <w:r>
-        <w:rPr>
-          <w:rFonts w:eastAsiaTheme="minorEastAsia" w:hint="cs"/>
-          <w:rtl/>
-        </w:rPr>
-        <w:t xml:space="preserve">תאתחל הפעולה מערך ריק בגודל </w:t>
+        <w:t xml:space="preserve"> שהתקבל שלילי, תאתחל הפעולה מערך ריק בגודל </w:t>
       </w:r>
       <m:oMath>
         <m:r>
@@ -15991,14 +15914,7 @@
           <w:rFonts w:eastAsiaTheme="minorEastAsia" w:hint="cs"/>
           <w:rtl/>
         </w:rPr>
-        <w:t xml:space="preserve">. </w:t>
-      </w:r>
-      <w:r>
-        <w:rPr>
-          <w:rFonts w:eastAsiaTheme="minorEastAsia" w:hint="cs"/>
-          <w:rtl/>
-        </w:rPr>
-        <w:t xml:space="preserve">אחרת, תבצע הפעולה חיפוש בעץ </w:t>
+        <w:t xml:space="preserve">. אחרת, תבצע הפעולה חיפוש בעץ </w:t>
       </w:r>
       <m:oMath>
         <m:r>
@@ -16118,28 +16034,7 @@
           <w:rFonts w:eastAsiaTheme="minorEastAsia" w:hint="cs"/>
           <w:rtl/>
         </w:rPr>
-        <w:t xml:space="preserve">הפעולה </w:t>
-      </w:r>
-      <w:r>
-        <w:rPr>
-          <w:rFonts w:eastAsiaTheme="minorEastAsia" w:hint="cs"/>
-          <w:rtl/>
-        </w:rPr>
-        <w:t>תאתחל</w:t>
-      </w:r>
-      <w:r>
-        <w:rPr>
-          <w:rFonts w:eastAsiaTheme="minorEastAsia" w:hint="cs"/>
-          <w:rtl/>
-        </w:rPr>
-        <w:t xml:space="preserve"> </w:t>
-      </w:r>
-      <w:r>
-        <w:rPr>
-          <w:rFonts w:eastAsiaTheme="minorEastAsia" w:hint="cs"/>
-          <w:rtl/>
-        </w:rPr>
-        <w:t xml:space="preserve">מערך ריק בגודל </w:t>
+        <w:t xml:space="preserve">הפעולה תאתחל מערך ריק בגודל </w:t>
       </w:r>
       <m:oMath>
         <m:sSub>
@@ -16209,14 +16104,7 @@
           <w:rFonts w:eastAsiaTheme="minorEastAsia" w:hint="cs"/>
           <w:rtl/>
         </w:rPr>
-        <w:t xml:space="preserve"> הוא מספר הסטודנטים </w:t>
-      </w:r>
-      <w:r>
-        <w:rPr>
-          <w:rFonts w:eastAsiaTheme="minorEastAsia" w:hint="cs"/>
-          <w:rtl/>
-        </w:rPr>
-        <w:t xml:space="preserve">בצוות בעל המזהה </w:t>
+        <w:t xml:space="preserve"> הוא מספר הסטודנטים בצוות בעל המזהה </w:t>
       </w:r>
       <m:oMath>
         <m:r>
@@ -16279,21 +16167,7 @@
           <w:rFonts w:eastAsiaTheme="minorEastAsia" w:hint="cs"/>
           <w:rtl/>
         </w:rPr>
-        <w:t xml:space="preserve"> </w:t>
-      </w:r>
-      <w:r>
-        <w:rPr>
-          <w:rFonts w:eastAsiaTheme="minorEastAsia" w:hint="cs"/>
-          <w:rtl/>
-        </w:rPr>
-        <w:t>על עץ הסטודנטים של הצוות</w:t>
-      </w:r>
-      <w:r>
-        <w:rPr>
-          <w:rFonts w:eastAsiaTheme="minorEastAsia" w:hint="cs"/>
-          <w:rtl/>
-        </w:rPr>
-        <w:t xml:space="preserve">, תוך הזנה למערך מסופו להתחלה, כדי לקבל מיון בסדר יורד. המעבר על העץ ובניית המערך יהיו בזמן </w:t>
+        <w:t xml:space="preserve"> על עץ הסטודנטים של הצוות, תוך הזנה למערך מסופו להתחלה, כדי לקבל מיון בסדר יורד. המעבר על העץ ובניית המערך יהיו בזמן </w:t>
       </w:r>
       <m:oMath>
         <m:r>
@@ -16346,21 +16220,7 @@
           <w:rFonts w:eastAsiaTheme="minorEastAsia" w:hint="cs"/>
           <w:rtl/>
         </w:rPr>
-        <w:t>.</w:t>
-      </w:r>
-      <w:r>
-        <w:rPr>
-          <w:rFonts w:eastAsiaTheme="minorEastAsia" w:hint="cs"/>
-          <w:rtl/>
-        </w:rPr>
-        <w:t xml:space="preserve"> הפעולה תחזיר את המערך המוקצה החדש. </w:t>
-      </w:r>
-      <w:r>
-        <w:rPr>
-          <w:rFonts w:eastAsiaTheme="minorEastAsia" w:hint="cs"/>
-          <w:rtl/>
-        </w:rPr>
-        <w:t xml:space="preserve">סך זמן ריצת הפעולה יהיה </w:t>
+        <w:t xml:space="preserve">. הפעולה תחזיר את המערך המוקצה החדש. סך זמן ריצת הפעולה יהיה </w:t>
       </w:r>
       <m:oMath>
         <m:r>
@@ -16393,14 +16253,7 @@
           <w:rFonts w:eastAsiaTheme="minorEastAsia" w:hint="cs"/>
           <w:rtl/>
         </w:rPr>
-        <w:t xml:space="preserve"> </w:t>
-      </w:r>
-      <w:r>
-        <w:rPr>
-          <w:rFonts w:eastAsiaTheme="minorEastAsia" w:hint="cs"/>
-          <w:rtl/>
-        </w:rPr>
-        <w:t xml:space="preserve">עבור </w:t>
+        <w:t xml:space="preserve"> עבור </w:t>
       </w:r>
       <m:oMath>
         <m:r>
@@ -16530,21 +16383,14 @@
           <w:rFonts w:eastAsiaTheme="minorEastAsia" w:hint="cs"/>
           <w:rtl/>
         </w:rPr>
-        <w:t xml:space="preserve"> של צוות</w:t>
-      </w:r>
-      <w:r>
-        <w:rPr>
-          <w:rFonts w:eastAsiaTheme="minorEastAsia" w:hint="cs"/>
-          <w:rtl/>
-        </w:rPr>
-        <w:t>.</w:t>
+        <w:t xml:space="preserve"> של צוות.</w:t>
       </w:r>
     </w:p>
     <w:p>
       <w:pPr>
         <w:pStyle w:val="ListParagraph"/>
-        <w:rPr>
-          <w:rFonts w:hint="cs"/>
+        <w:jc w:val="both"/>
+        <w:rPr>
           <w:rtl/>
         </w:rPr>
       </w:pPr>
@@ -16556,12 +16402,13 @@
           <w:ilvl w:val="0"/>
           <w:numId w:val="1"/>
         </w:numPr>
-        <w:rPr>
-          <w:rFonts w:hint="cs"/>
-        </w:rPr>
+        <w:jc w:val="both"/>
       </w:pPr>
       <m:oMath>
         <m:r>
+          <m:rPr>
+            <m:sty m:val="bi"/>
+          </m:rPr>
           <w:rPr>
             <w:rFonts w:ascii="Cambria Math" w:hAnsi="Cambria Math"/>
           </w:rPr>
@@ -16580,21 +16427,21 @@
           <w:rFonts w:eastAsiaTheme="minorEastAsia" w:hint="cs"/>
           <w:rtl/>
         </w:rPr>
-        <w:t xml:space="preserve">: הפעולה תאתחל </w:t>
+        <w:t xml:space="preserve">: </w:t>
       </w:r>
       <w:r>
         <w:rPr>
           <w:rFonts w:eastAsiaTheme="minorEastAsia" w:hint="cs"/>
           <w:rtl/>
         </w:rPr>
-        <w:t xml:space="preserve">מערך ריק בגודל </w:t>
+        <w:t xml:space="preserve">הפעולה תאתחל שני מערכים, אחד יכיל את כל הסטודנטים שבכיתה הנתונה והשני יכיל את הסטודנטים שאינם בכיתה. בניית המערכים תהיה על ידי מעבר </w:t>
       </w:r>
       <m:oMath>
         <m:r>
           <w:rPr>
             <w:rFonts w:ascii="Cambria Math" w:eastAsiaTheme="minorEastAsia" w:hAnsi="Cambria Math"/>
           </w:rPr>
-          <m:t>n</m:t>
+          <m:t>InOrder</m:t>
         </m:r>
       </m:oMath>
       <w:r>
@@ -16602,14 +16449,14 @@
           <w:rFonts w:eastAsiaTheme="minorEastAsia" w:hint="cs"/>
           <w:rtl/>
         </w:rPr>
-        <w:t xml:space="preserve">, כאשר </w:t>
+        <w:t xml:space="preserve"> על העץ </w:t>
       </w:r>
       <m:oMath>
         <m:r>
           <w:rPr>
             <w:rFonts w:ascii="Cambria Math" w:eastAsiaTheme="minorEastAsia" w:hAnsi="Cambria Math"/>
           </w:rPr>
-          <m:t>n</m:t>
+          <m:t>Aces</m:t>
         </m:r>
       </m:oMath>
       <w:r>
@@ -16617,7 +16464,7 @@
           <w:rFonts w:eastAsiaTheme="minorEastAsia" w:hint="cs"/>
           <w:rtl/>
         </w:rPr>
-        <w:t xml:space="preserve"> הוא מספר הסטודנטים במבנה בזמן </w:t>
+        <w:t xml:space="preserve"> ולכן בזמן </w:t>
       </w:r>
       <m:oMath>
         <m:r>
@@ -16640,7 +16487,7 @@
               <w:rPr>
                 <w:rFonts w:ascii="Cambria Math" w:eastAsiaTheme="minorEastAsia" w:hAnsi="Cambria Math"/>
               </w:rPr>
-              <m:t>1</m:t>
+              <m:t>n</m:t>
             </m:r>
           </m:e>
         </m:d>
@@ -16650,35 +16497,14 @@
           <w:rFonts w:eastAsiaTheme="minorEastAsia" w:hint="cs"/>
           <w:rtl/>
         </w:rPr>
-        <w:t>.</w:t>
-      </w:r>
-      <w:r>
-        <w:rPr>
-          <w:rFonts w:eastAsiaTheme="minorEastAsia" w:hint="cs"/>
-          <w:rtl/>
-        </w:rPr>
-        <w:t xml:space="preserve"> לאחר מכן,</w:t>
-      </w:r>
-      <w:r>
-        <w:rPr>
-          <w:rFonts w:eastAsiaTheme="minorEastAsia" w:hint="cs"/>
-          <w:rtl/>
-        </w:rPr>
-        <w:t xml:space="preserve"> </w:t>
-      </w:r>
-      <w:r>
-        <w:rPr>
-          <w:rFonts w:eastAsiaTheme="minorEastAsia" w:hint="cs"/>
-          <w:rtl/>
-        </w:rPr>
-        <w:t xml:space="preserve">תעבור במעבר </w:t>
+        <w:t xml:space="preserve">, כאשר </w:t>
       </w:r>
       <m:oMath>
         <m:r>
           <w:rPr>
             <w:rFonts w:ascii="Cambria Math" w:eastAsiaTheme="minorEastAsia" w:hAnsi="Cambria Math"/>
           </w:rPr>
-          <m:t>InOrder</m:t>
+          <m:t>n</m:t>
         </m:r>
       </m:oMath>
       <w:r>
@@ -16686,22 +16512,21 @@
           <w:rFonts w:eastAsiaTheme="minorEastAsia" w:hint="cs"/>
           <w:rtl/>
         </w:rPr>
-        <w:t xml:space="preserve"> על העץ </w:t>
-      </w:r>
-      <m:oMath>
-        <m:r>
-          <w:rPr>
-            <w:rFonts w:ascii="Cambria Math" w:eastAsiaTheme="minorEastAsia" w:hAnsi="Cambria Math"/>
-          </w:rPr>
-          <m:t>Students</m:t>
-        </m:r>
-      </m:oMath>
+        <w:t xml:space="preserve"> הוא מספר הסטודנטים במבנה. הפעולה תעדכן את עוצמת כל הסטודנטי</w:t>
+      </w:r>
+      <w:r>
+        <w:rPr>
+          <w:rFonts w:eastAsiaTheme="minorEastAsia" w:hint="eastAsia"/>
+          <w:rtl/>
+        </w:rPr>
+        <w:t>ם</w:t>
+      </w:r>
       <w:r>
         <w:rPr>
           <w:rFonts w:eastAsiaTheme="minorEastAsia" w:hint="cs"/>
           <w:rtl/>
         </w:rPr>
-        <w:t xml:space="preserve"> ותזין את כל הסטודנטים למערך החדש, בזמן </w:t>
+        <w:t xml:space="preserve"> שאינם שייכים לצוות, בזמן </w:t>
       </w:r>
       <m:oMath>
         <m:r>
@@ -16734,16 +16559,1100 @@
           <w:rFonts w:eastAsiaTheme="minorEastAsia" w:hint="cs"/>
           <w:rtl/>
         </w:rPr>
-        <w:t xml:space="preserve">. הפעולה </w:t>
-      </w:r>
-      <w:bookmarkStart w:id="0" w:name="_GoBack"/>
-      <w:bookmarkEnd w:id="0"/>
+        <w:t xml:space="preserve">. </w:t>
+      </w:r>
+      <w:r>
+        <w:rPr>
+          <w:rFonts w:eastAsiaTheme="minorEastAsia" w:hint="cs"/>
+          <w:rtl/>
+        </w:rPr>
+        <w:t xml:space="preserve">במעבר </w:t>
+      </w:r>
+      <m:oMath>
+        <m:r>
+          <w:rPr>
+            <w:rFonts w:ascii="Cambria Math" w:eastAsiaTheme="minorEastAsia" w:hAnsi="Cambria Math"/>
+          </w:rPr>
+          <m:t>InOrder</m:t>
+        </m:r>
+      </m:oMath>
+      <w:r>
+        <w:rPr>
+          <w:rFonts w:eastAsiaTheme="minorEastAsia" w:hint="cs"/>
+          <w:rtl/>
+        </w:rPr>
+        <w:t xml:space="preserve"> על עץ </w:t>
+      </w:r>
+      <m:oMath>
+        <m:r>
+          <w:rPr>
+            <w:rFonts w:ascii="Cambria Math" w:eastAsiaTheme="minorEastAsia" w:hAnsi="Cambria Math"/>
+          </w:rPr>
+          <m:t>Teams</m:t>
+        </m:r>
+      </m:oMath>
+      <w:r>
+        <w:rPr>
+          <w:rFonts w:eastAsiaTheme="minorEastAsia" w:hint="cs"/>
+          <w:rtl/>
+        </w:rPr>
+        <w:t xml:space="preserve"> הפעולה תיגש לכל צוות ותבצע עדכון על הסטודנטים בצוות שבכיתה הנתונה על ידי </w:t>
+      </w:r>
+      <w:r>
+        <w:rPr>
+          <w:rFonts w:eastAsiaTheme="minorEastAsia" w:hint="cs"/>
+          <w:rtl/>
+        </w:rPr>
+        <w:t xml:space="preserve"> </w:t>
+      </w:r>
+      <w:r>
+        <w:rPr>
+          <w:rFonts w:eastAsiaTheme="minorEastAsia" w:hint="cs"/>
+          <w:rtl/>
+        </w:rPr>
+        <w:t xml:space="preserve">האלגוריתם הבא: </w:t>
+      </w:r>
     </w:p>
     <w:p>
       <w:pPr>
         <w:pStyle w:val="ListParagraph"/>
+        <w:jc w:val="both"/>
         <w:rPr>
           <w:rFonts w:hint="cs"/>
+          <w:rtl/>
+        </w:rPr>
+      </w:pPr>
+    </w:p>
+    <w:p>
+      <w:pPr>
+        <w:pStyle w:val="ListParagraph"/>
+        <w:numPr>
+          <w:ilvl w:val="0"/>
+          <w:numId w:val="2"/>
+        </w:numPr>
+        <w:jc w:val="both"/>
+        <w:rPr>
+          <w:rFonts w:hint="cs"/>
+        </w:rPr>
+      </w:pPr>
+      <w:r>
+        <w:rPr>
+          <w:rFonts w:hint="cs"/>
+          <w:rtl/>
+        </w:rPr>
+        <w:t xml:space="preserve">חלוקת כל הסטודנטים שבעץ הסטודנטים של הצוות לשני מערכים, אחד שיכיל את כל הסטודנטים שבכיתה הנתונה והשני יכיל את הסטודנטים שאינם בכיתה על ידי מעבר </w:t>
+      </w:r>
+      <m:oMath>
+        <m:r>
+          <w:rPr>
+            <w:rFonts w:ascii="Cambria Math" w:hAnsi="Cambria Math"/>
+          </w:rPr>
+          <m:t>InOrder</m:t>
+        </m:r>
+      </m:oMath>
+      <w:r>
+        <w:rPr>
+          <w:rFonts w:hint="cs"/>
+          <w:rtl/>
+        </w:rPr>
+        <w:t xml:space="preserve">, בזמן </w:t>
+      </w:r>
+      <m:oMath>
+        <m:r>
+          <w:rPr>
+            <w:rFonts w:ascii="Cambria Math" w:hAnsi="Cambria Math"/>
+          </w:rPr>
+          <m:t>O</m:t>
+        </m:r>
+        <m:d>
+          <m:dPr>
+            <m:ctrlPr>
+              <w:rPr>
+                <w:rFonts w:ascii="Cambria Math" w:hAnsi="Cambria Math"/>
+                <w:i/>
+              </w:rPr>
+            </m:ctrlPr>
+          </m:dPr>
+          <m:e>
+            <m:sSub>
+              <m:sSubPr>
+                <m:ctrlPr>
+                  <w:rPr>
+                    <w:rFonts w:ascii="Cambria Math" w:hAnsi="Cambria Math"/>
+                    <w:i/>
+                  </w:rPr>
+                </m:ctrlPr>
+              </m:sSubPr>
+              <m:e>
+                <m:r>
+                  <w:rPr>
+                    <w:rFonts w:ascii="Cambria Math" w:hAnsi="Cambria Math"/>
+                  </w:rPr>
+                  <m:t>n</m:t>
+                </m:r>
+              </m:e>
+              <m:sub>
+                <m:r>
+                  <w:rPr>
+                    <w:rFonts w:ascii="Cambria Math" w:hAnsi="Cambria Math"/>
+                  </w:rPr>
+                  <m:t>t</m:t>
+                </m:r>
+              </m:sub>
+            </m:sSub>
+          </m:e>
+        </m:d>
+      </m:oMath>
+      <w:r>
+        <w:rPr>
+          <w:rFonts w:eastAsiaTheme="minorEastAsia" w:hint="cs"/>
+          <w:rtl/>
+        </w:rPr>
+        <w:t>.</w:t>
+      </w:r>
+    </w:p>
+    <w:p>
+      <w:pPr>
+        <w:pStyle w:val="ListParagraph"/>
+        <w:numPr>
+          <w:ilvl w:val="0"/>
+          <w:numId w:val="2"/>
+        </w:numPr>
+        <w:jc w:val="both"/>
+        <w:rPr>
+          <w:rFonts w:hint="cs"/>
+        </w:rPr>
+      </w:pPr>
+      <w:r>
+        <w:rPr>
+          <w:rFonts w:eastAsiaTheme="minorEastAsia" w:hint="cs"/>
+          <w:rtl/>
+        </w:rPr>
+        <w:t xml:space="preserve">עדכון עוצמת כל הסטודנטים שבכיתה בתוספת הנתונה, בזמן </w:t>
+      </w:r>
+      <m:oMath>
+        <m:r>
+          <w:rPr>
+            <w:rFonts w:ascii="Cambria Math" w:eastAsiaTheme="minorEastAsia" w:hAnsi="Cambria Math"/>
+          </w:rPr>
+          <m:t>O</m:t>
+        </m:r>
+        <m:d>
+          <m:dPr>
+            <m:ctrlPr>
+              <w:rPr>
+                <w:rFonts w:ascii="Cambria Math" w:eastAsiaTheme="minorEastAsia" w:hAnsi="Cambria Math"/>
+                <w:i/>
+              </w:rPr>
+            </m:ctrlPr>
+          </m:dPr>
+          <m:e>
+            <m:sSub>
+              <m:sSubPr>
+                <m:ctrlPr>
+                  <w:rPr>
+                    <w:rFonts w:ascii="Cambria Math" w:hAnsi="Cambria Math"/>
+                    <w:i/>
+                  </w:rPr>
+                </m:ctrlPr>
+              </m:sSubPr>
+              <m:e>
+                <m:r>
+                  <w:rPr>
+                    <w:rFonts w:ascii="Cambria Math" w:hAnsi="Cambria Math"/>
+                  </w:rPr>
+                  <m:t>n</m:t>
+                </m:r>
+              </m:e>
+              <m:sub>
+                <m:r>
+                  <w:rPr>
+                    <w:rFonts w:ascii="Cambria Math" w:hAnsi="Cambria Math"/>
+                  </w:rPr>
+                  <m:t>t</m:t>
+                </m:r>
+              </m:sub>
+            </m:sSub>
+          </m:e>
+        </m:d>
+      </m:oMath>
+      <w:r>
+        <w:rPr>
+          <w:rFonts w:eastAsiaTheme="minorEastAsia" w:hint="cs"/>
+          <w:rtl/>
+        </w:rPr>
+        <w:t xml:space="preserve">. </w:t>
+      </w:r>
+    </w:p>
+    <w:p>
+      <w:pPr>
+        <w:pStyle w:val="ListParagraph"/>
+        <w:numPr>
+          <w:ilvl w:val="0"/>
+          <w:numId w:val="2"/>
+        </w:numPr>
+        <w:jc w:val="both"/>
+      </w:pPr>
+      <w:r>
+        <w:rPr>
+          <w:rFonts w:eastAsiaTheme="minorEastAsia" w:hint="cs"/>
+          <w:rtl/>
+        </w:rPr>
+        <w:t>איחוד שני המערכים למערך ממוי</w:t>
+      </w:r>
+      <w:r>
+        <w:rPr>
+          <w:rFonts w:eastAsiaTheme="minorEastAsia" w:hint="eastAsia"/>
+          <w:rtl/>
+        </w:rPr>
+        <w:t>ן</w:t>
+      </w:r>
+      <w:r>
+        <w:rPr>
+          <w:rFonts w:eastAsiaTheme="minorEastAsia" w:hint="cs"/>
+          <w:rtl/>
+        </w:rPr>
+        <w:t xml:space="preserve"> תוך איחוד שני מערכים ממוינים, בזמן </w:t>
+      </w:r>
+      <m:oMath>
+        <m:r>
+          <w:rPr>
+            <w:rFonts w:ascii="Cambria Math" w:eastAsiaTheme="minorEastAsia" w:hAnsi="Cambria Math"/>
+          </w:rPr>
+          <m:t>O</m:t>
+        </m:r>
+        <m:d>
+          <m:dPr>
+            <m:ctrlPr>
+              <w:rPr>
+                <w:rFonts w:ascii="Cambria Math" w:eastAsiaTheme="minorEastAsia" w:hAnsi="Cambria Math"/>
+                <w:i/>
+              </w:rPr>
+            </m:ctrlPr>
+          </m:dPr>
+          <m:e>
+            <m:sSub>
+              <m:sSubPr>
+                <m:ctrlPr>
+                  <w:rPr>
+                    <w:rFonts w:ascii="Cambria Math" w:hAnsi="Cambria Math"/>
+                    <w:i/>
+                  </w:rPr>
+                </m:ctrlPr>
+              </m:sSubPr>
+              <m:e>
+                <m:r>
+                  <w:rPr>
+                    <w:rFonts w:ascii="Cambria Math" w:hAnsi="Cambria Math"/>
+                  </w:rPr>
+                  <m:t>n</m:t>
+                </m:r>
+              </m:e>
+              <m:sub>
+                <m:r>
+                  <w:rPr>
+                    <w:rFonts w:ascii="Cambria Math" w:hAnsi="Cambria Math"/>
+                  </w:rPr>
+                  <m:t>t</m:t>
+                </m:r>
+              </m:sub>
+            </m:sSub>
+          </m:e>
+        </m:d>
+      </m:oMath>
+      <w:r>
+        <w:rPr>
+          <w:rFonts w:eastAsiaTheme="minorEastAsia" w:hint="cs"/>
+          <w:rtl/>
+        </w:rPr>
+        <w:t xml:space="preserve">. </w:t>
+      </w:r>
+    </w:p>
+    <w:p>
+      <w:pPr>
+        <w:pStyle w:val="ListParagraph"/>
+        <w:numPr>
+          <w:ilvl w:val="0"/>
+          <w:numId w:val="2"/>
+        </w:numPr>
+        <w:jc w:val="both"/>
+      </w:pPr>
+      <w:r>
+        <w:rPr>
+          <w:rFonts w:eastAsiaTheme="minorEastAsia" w:hint="cs"/>
+          <w:rtl/>
+        </w:rPr>
+        <w:t xml:space="preserve">בניית עץ </w:t>
+      </w:r>
+      <m:oMath>
+        <m:r>
+          <w:rPr>
+            <w:rFonts w:ascii="Cambria Math" w:eastAsiaTheme="minorEastAsia" w:hAnsi="Cambria Math"/>
+          </w:rPr>
+          <m:t>AVL</m:t>
+        </m:r>
+      </m:oMath>
+      <w:r>
+        <w:rPr>
+          <w:rFonts w:eastAsiaTheme="minorEastAsia" w:hint="cs"/>
+          <w:rtl/>
+        </w:rPr>
+        <w:t xml:space="preserve"> ממויין מהמערך (על ידי בניית עץ כמעט שלם בגודל הנתון), במעבר </w:t>
+      </w:r>
+      <m:oMath>
+        <m:r>
+          <w:rPr>
+            <w:rFonts w:ascii="Cambria Math" w:eastAsiaTheme="minorEastAsia" w:hAnsi="Cambria Math"/>
+          </w:rPr>
+          <m:t>InOrder</m:t>
+        </m:r>
+      </m:oMath>
+      <w:r>
+        <w:rPr>
+          <w:rFonts w:eastAsiaTheme="minorEastAsia" w:hint="cs"/>
+          <w:rtl/>
+        </w:rPr>
+        <w:t xml:space="preserve">, בזמן </w:t>
+      </w:r>
+      <m:oMath>
+        <m:r>
+          <w:rPr>
+            <w:rFonts w:ascii="Cambria Math" w:eastAsiaTheme="minorEastAsia" w:hAnsi="Cambria Math"/>
+          </w:rPr>
+          <m:t>O</m:t>
+        </m:r>
+        <m:d>
+          <m:dPr>
+            <m:ctrlPr>
+              <w:rPr>
+                <w:rFonts w:ascii="Cambria Math" w:eastAsiaTheme="minorEastAsia" w:hAnsi="Cambria Math"/>
+                <w:i/>
+              </w:rPr>
+            </m:ctrlPr>
+          </m:dPr>
+          <m:e>
+            <m:sSub>
+              <m:sSubPr>
+                <m:ctrlPr>
+                  <w:rPr>
+                    <w:rFonts w:ascii="Cambria Math" w:eastAsiaTheme="minorEastAsia" w:hAnsi="Cambria Math"/>
+                    <w:i/>
+                  </w:rPr>
+                </m:ctrlPr>
+              </m:sSubPr>
+              <m:e>
+                <m:r>
+                  <w:rPr>
+                    <w:rFonts w:ascii="Cambria Math" w:eastAsiaTheme="minorEastAsia" w:hAnsi="Cambria Math"/>
+                  </w:rPr>
+                  <m:t>n</m:t>
+                </m:r>
+              </m:e>
+              <m:sub>
+                <m:r>
+                  <w:rPr>
+                    <w:rFonts w:ascii="Cambria Math" w:eastAsiaTheme="minorEastAsia" w:hAnsi="Cambria Math"/>
+                  </w:rPr>
+                  <m:t>t</m:t>
+                </m:r>
+              </m:sub>
+            </m:sSub>
+          </m:e>
+        </m:d>
+      </m:oMath>
+      <w:r>
+        <w:rPr>
+          <w:rFonts w:eastAsiaTheme="minorEastAsia" w:hint="cs"/>
+          <w:rtl/>
+        </w:rPr>
+        <w:t xml:space="preserve">. </w:t>
+      </w:r>
+    </w:p>
+    <w:p>
+      <w:pPr>
+        <w:ind w:left="720"/>
+        <w:jc w:val="both"/>
+        <w:rPr>
+          <w:rFonts w:eastAsiaTheme="minorEastAsia" w:hint="cs"/>
+          <w:rtl/>
+        </w:rPr>
+      </w:pPr>
+      <w:r>
+        <w:rPr>
+          <w:rFonts w:hint="cs"/>
+          <w:rtl/>
+        </w:rPr>
+        <w:t xml:space="preserve">נשים לב כי בשלב זה עוצמת כל הסטודנטים שבכיתה הנתונה התעדכן. לאחר מכן הפעולה תאחד את שני המערכים של כל הסטודנטים למערך ממוין תוך איחוד שני מערכים ממוינים, בזמן </w:t>
+      </w:r>
+      <m:oMath>
+        <m:r>
+          <w:rPr>
+            <w:rFonts w:ascii="Cambria Math" w:hAnsi="Cambria Math"/>
+          </w:rPr>
+          <m:t>O</m:t>
+        </m:r>
+        <m:d>
+          <m:dPr>
+            <m:ctrlPr>
+              <w:rPr>
+                <w:rFonts w:ascii="Cambria Math" w:hAnsi="Cambria Math"/>
+                <w:i/>
+              </w:rPr>
+            </m:ctrlPr>
+          </m:dPr>
+          <m:e>
+            <m:r>
+              <w:rPr>
+                <w:rFonts w:ascii="Cambria Math" w:hAnsi="Cambria Math"/>
+              </w:rPr>
+              <m:t>n</m:t>
+            </m:r>
+          </m:e>
+        </m:d>
+      </m:oMath>
+      <w:r>
+        <w:rPr>
+          <w:rFonts w:eastAsiaTheme="minorEastAsia" w:hint="cs"/>
+          <w:rtl/>
+        </w:rPr>
+        <w:t xml:space="preserve">, ותבנה את העץ </w:t>
+      </w:r>
+      <m:oMath>
+        <m:r>
+          <w:rPr>
+            <w:rFonts w:ascii="Cambria Math" w:eastAsiaTheme="minorEastAsia" w:hAnsi="Cambria Math"/>
+          </w:rPr>
+          <m:t>Aces</m:t>
+        </m:r>
+      </m:oMath>
+      <w:r>
+        <w:rPr>
+          <w:rFonts w:eastAsiaTheme="minorEastAsia" w:hint="cs"/>
+          <w:rtl/>
+        </w:rPr>
+        <w:t xml:space="preserve"> מחדש במעבר </w:t>
+      </w:r>
+      <m:oMath>
+        <m:r>
+          <w:rPr>
+            <w:rFonts w:ascii="Cambria Math" w:eastAsiaTheme="minorEastAsia" w:hAnsi="Cambria Math"/>
+          </w:rPr>
+          <w:lastRenderedPageBreak/>
+          <m:t>InOrder</m:t>
+        </m:r>
+      </m:oMath>
+      <w:r>
+        <w:rPr>
+          <w:rFonts w:eastAsiaTheme="minorEastAsia" w:hint="cs"/>
+          <w:rtl/>
+        </w:rPr>
+        <w:t xml:space="preserve">, בזמן </w:t>
+      </w:r>
+      <m:oMath>
+        <m:r>
+          <w:rPr>
+            <w:rFonts w:ascii="Cambria Math" w:eastAsiaTheme="minorEastAsia" w:hAnsi="Cambria Math"/>
+          </w:rPr>
+          <m:t>O</m:t>
+        </m:r>
+        <m:d>
+          <m:dPr>
+            <m:ctrlPr>
+              <w:rPr>
+                <w:rFonts w:ascii="Cambria Math" w:eastAsiaTheme="minorEastAsia" w:hAnsi="Cambria Math"/>
+                <w:i/>
+              </w:rPr>
+            </m:ctrlPr>
+          </m:dPr>
+          <m:e>
+            <m:r>
+              <w:rPr>
+                <w:rFonts w:ascii="Cambria Math" w:eastAsiaTheme="minorEastAsia" w:hAnsi="Cambria Math"/>
+              </w:rPr>
+              <m:t>n</m:t>
+            </m:r>
+          </m:e>
+        </m:d>
+      </m:oMath>
+      <w:r>
+        <w:rPr>
+          <w:rFonts w:eastAsiaTheme="minorEastAsia" w:hint="cs"/>
+          <w:rtl/>
+        </w:rPr>
+        <w:t xml:space="preserve">.  כמו כן, מעבר על כל הקבוצות יהיה בזמן </w:t>
+      </w:r>
+      <m:oMath>
+        <m:r>
+          <w:rPr>
+            <w:rFonts w:ascii="Cambria Math" w:eastAsiaTheme="minorEastAsia" w:hAnsi="Cambria Math"/>
+          </w:rPr>
+          <m:t>O</m:t>
+        </m:r>
+        <m:d>
+          <m:dPr>
+            <m:ctrlPr>
+              <w:rPr>
+                <w:rFonts w:ascii="Cambria Math" w:eastAsiaTheme="minorEastAsia" w:hAnsi="Cambria Math"/>
+                <w:i/>
+              </w:rPr>
+            </m:ctrlPr>
+          </m:dPr>
+          <m:e>
+            <m:r>
+              <w:rPr>
+                <w:rFonts w:ascii="Cambria Math" w:eastAsiaTheme="minorEastAsia" w:hAnsi="Cambria Math"/>
+              </w:rPr>
+              <m:t>k+</m:t>
+            </m:r>
+            <m:sSub>
+              <m:sSubPr>
+                <m:ctrlPr>
+                  <w:rPr>
+                    <w:rFonts w:ascii="Cambria Math" w:eastAsiaTheme="minorEastAsia" w:hAnsi="Cambria Math"/>
+                    <w:i/>
+                  </w:rPr>
+                </m:ctrlPr>
+              </m:sSubPr>
+              <m:e>
+                <m:r>
+                  <w:rPr>
+                    <w:rFonts w:ascii="Cambria Math" w:eastAsiaTheme="minorEastAsia" w:hAnsi="Cambria Math"/>
+                  </w:rPr>
+                  <m:t>n</m:t>
+                </m:r>
+              </m:e>
+              <m:sub>
+                <m:r>
+                  <w:rPr>
+                    <w:rFonts w:ascii="Cambria Math" w:eastAsiaTheme="minorEastAsia" w:hAnsi="Cambria Math"/>
+                  </w:rPr>
+                  <m:t>1</m:t>
+                </m:r>
+              </m:sub>
+            </m:sSub>
+            <m:r>
+              <w:rPr>
+                <w:rFonts w:ascii="Cambria Math" w:eastAsiaTheme="minorEastAsia" w:hAnsi="Cambria Math"/>
+              </w:rPr>
+              <m:t>+</m:t>
+            </m:r>
+            <m:sSub>
+              <m:sSubPr>
+                <m:ctrlPr>
+                  <w:rPr>
+                    <w:rFonts w:ascii="Cambria Math" w:eastAsiaTheme="minorEastAsia" w:hAnsi="Cambria Math"/>
+                    <w:i/>
+                  </w:rPr>
+                </m:ctrlPr>
+              </m:sSubPr>
+              <m:e>
+                <m:r>
+                  <w:rPr>
+                    <w:rFonts w:ascii="Cambria Math" w:eastAsiaTheme="minorEastAsia" w:hAnsi="Cambria Math"/>
+                  </w:rPr>
+                  <m:t>n</m:t>
+                </m:r>
+              </m:e>
+              <m:sub>
+                <m:r>
+                  <w:rPr>
+                    <w:rFonts w:ascii="Cambria Math" w:eastAsiaTheme="minorEastAsia" w:hAnsi="Cambria Math"/>
+                  </w:rPr>
+                  <m:t>2</m:t>
+                </m:r>
+              </m:sub>
+            </m:sSub>
+            <m:r>
+              <w:rPr>
+                <w:rFonts w:ascii="Cambria Math" w:eastAsiaTheme="minorEastAsia" w:hAnsi="Cambria Math"/>
+              </w:rPr>
+              <m:t>+…+</m:t>
+            </m:r>
+            <m:sSub>
+              <m:sSubPr>
+                <m:ctrlPr>
+                  <w:rPr>
+                    <w:rFonts w:ascii="Cambria Math" w:eastAsiaTheme="minorEastAsia" w:hAnsi="Cambria Math"/>
+                    <w:i/>
+                  </w:rPr>
+                </m:ctrlPr>
+              </m:sSubPr>
+              <m:e>
+                <m:r>
+                  <w:rPr>
+                    <w:rFonts w:ascii="Cambria Math" w:eastAsiaTheme="minorEastAsia" w:hAnsi="Cambria Math"/>
+                  </w:rPr>
+                  <m:t>n</m:t>
+                </m:r>
+              </m:e>
+              <m:sub>
+                <m:r>
+                  <w:rPr>
+                    <w:rFonts w:ascii="Cambria Math" w:eastAsiaTheme="minorEastAsia" w:hAnsi="Cambria Math"/>
+                  </w:rPr>
+                  <m:t>k</m:t>
+                </m:r>
+              </m:sub>
+            </m:sSub>
+          </m:e>
+        </m:d>
+      </m:oMath>
+      <w:r>
+        <w:rPr>
+          <w:rFonts w:eastAsiaTheme="minorEastAsia" w:hint="cs"/>
+          <w:rtl/>
+        </w:rPr>
+        <w:t xml:space="preserve">, כאשר </w:t>
+      </w:r>
+      <m:oMath>
+        <m:sSub>
+          <m:sSubPr>
+            <m:ctrlPr>
+              <w:rPr>
+                <w:rFonts w:ascii="Cambria Math" w:eastAsiaTheme="minorEastAsia" w:hAnsi="Cambria Math"/>
+                <w:i/>
+              </w:rPr>
+            </m:ctrlPr>
+          </m:sSubPr>
+          <m:e>
+            <m:r>
+              <w:rPr>
+                <w:rFonts w:ascii="Cambria Math" w:eastAsiaTheme="minorEastAsia" w:hAnsi="Cambria Math"/>
+              </w:rPr>
+              <m:t>n</m:t>
+            </m:r>
+          </m:e>
+          <m:sub>
+            <m:r>
+              <w:rPr>
+                <w:rFonts w:ascii="Cambria Math" w:eastAsiaTheme="minorEastAsia" w:hAnsi="Cambria Math"/>
+              </w:rPr>
+              <m:t>i</m:t>
+            </m:r>
+          </m:sub>
+        </m:sSub>
+      </m:oMath>
+      <w:r>
+        <w:rPr>
+          <w:rFonts w:eastAsiaTheme="minorEastAsia" w:hint="cs"/>
+          <w:rtl/>
+        </w:rPr>
+        <w:t xml:space="preserve"> הוא מספר הסטודנטים בצוות ה- </w:t>
+      </w:r>
+      <m:oMath>
+        <m:r>
+          <w:rPr>
+            <w:rFonts w:ascii="Cambria Math" w:eastAsiaTheme="minorEastAsia" w:hAnsi="Cambria Math"/>
+          </w:rPr>
+          <m:t>i</m:t>
+        </m:r>
+      </m:oMath>
+      <w:r>
+        <w:rPr>
+          <w:rFonts w:eastAsiaTheme="minorEastAsia" w:hint="cs"/>
+          <w:rtl/>
+        </w:rPr>
+        <w:t xml:space="preserve">. מתקיים כי סך הסטודנטים בכל הצוותים חסום על ידי סך הסטודנטים במבנה ולכן מתקיים כי </w:t>
+      </w:r>
+      <m:oMath>
+        <m:sSub>
+          <m:sSubPr>
+            <m:ctrlPr>
+              <w:rPr>
+                <w:rFonts w:ascii="Cambria Math" w:eastAsiaTheme="minorEastAsia" w:hAnsi="Cambria Math"/>
+                <w:i/>
+              </w:rPr>
+            </m:ctrlPr>
+          </m:sSubPr>
+          <m:e>
+            <m:r>
+              <w:rPr>
+                <w:rFonts w:ascii="Cambria Math" w:eastAsiaTheme="minorEastAsia" w:hAnsi="Cambria Math"/>
+              </w:rPr>
+              <m:t>n</m:t>
+            </m:r>
+          </m:e>
+          <m:sub>
+            <m:r>
+              <w:rPr>
+                <w:rFonts w:ascii="Cambria Math" w:eastAsiaTheme="minorEastAsia" w:hAnsi="Cambria Math"/>
+              </w:rPr>
+              <m:t>1</m:t>
+            </m:r>
+          </m:sub>
+        </m:sSub>
+        <m:r>
+          <w:rPr>
+            <w:rFonts w:ascii="Cambria Math" w:eastAsiaTheme="minorEastAsia" w:hAnsi="Cambria Math"/>
+          </w:rPr>
+          <m:t>+</m:t>
+        </m:r>
+        <m:sSub>
+          <m:sSubPr>
+            <m:ctrlPr>
+              <w:rPr>
+                <w:rFonts w:ascii="Cambria Math" w:eastAsiaTheme="minorEastAsia" w:hAnsi="Cambria Math"/>
+                <w:i/>
+              </w:rPr>
+            </m:ctrlPr>
+          </m:sSubPr>
+          <m:e>
+            <m:r>
+              <w:rPr>
+                <w:rFonts w:ascii="Cambria Math" w:eastAsiaTheme="minorEastAsia" w:hAnsi="Cambria Math"/>
+              </w:rPr>
+              <m:t>n</m:t>
+            </m:r>
+          </m:e>
+          <m:sub>
+            <m:r>
+              <w:rPr>
+                <w:rFonts w:ascii="Cambria Math" w:eastAsiaTheme="minorEastAsia" w:hAnsi="Cambria Math"/>
+              </w:rPr>
+              <m:t>2</m:t>
+            </m:r>
+          </m:sub>
+        </m:sSub>
+        <m:r>
+          <w:rPr>
+            <w:rFonts w:ascii="Cambria Math" w:eastAsiaTheme="minorEastAsia" w:hAnsi="Cambria Math"/>
+          </w:rPr>
+          <m:t>+…+</m:t>
+        </m:r>
+        <m:sSub>
+          <m:sSubPr>
+            <m:ctrlPr>
+              <w:rPr>
+                <w:rFonts w:ascii="Cambria Math" w:eastAsiaTheme="minorEastAsia" w:hAnsi="Cambria Math"/>
+                <w:i/>
+              </w:rPr>
+            </m:ctrlPr>
+          </m:sSubPr>
+          <m:e>
+            <m:r>
+              <w:rPr>
+                <w:rFonts w:ascii="Cambria Math" w:eastAsiaTheme="minorEastAsia" w:hAnsi="Cambria Math"/>
+              </w:rPr>
+              <m:t>n</m:t>
+            </m:r>
+          </m:e>
+          <m:sub>
+            <m:r>
+              <w:rPr>
+                <w:rFonts w:ascii="Cambria Math" w:eastAsiaTheme="minorEastAsia" w:hAnsi="Cambria Math"/>
+              </w:rPr>
+              <m:t>k</m:t>
+            </m:r>
+          </m:sub>
+        </m:sSub>
+        <m:r>
+          <w:rPr>
+            <w:rFonts w:ascii="Cambria Math" w:eastAsiaTheme="minorEastAsia" w:hAnsi="Cambria Math"/>
+          </w:rPr>
+          <m:t>=n</m:t>
+        </m:r>
+      </m:oMath>
+      <w:r>
+        <w:rPr>
+          <w:rFonts w:eastAsiaTheme="minorEastAsia" w:hint="cs"/>
+          <w:rtl/>
+        </w:rPr>
+        <w:t>.</w:t>
+      </w:r>
+    </w:p>
+    <w:p>
+      <w:pPr>
+        <w:ind w:left="720"/>
+        <w:jc w:val="both"/>
+        <w:rPr>
+          <w:rFonts w:hint="cs"/>
+          <w:rtl/>
+        </w:rPr>
+      </w:pPr>
+      <w:r>
+        <w:rPr>
+          <w:rFonts w:eastAsiaTheme="minorEastAsia" w:hint="cs"/>
+          <w:rtl/>
+        </w:rPr>
+        <w:t>סך זמן ריצת הפעולה</w:t>
+      </w:r>
+      <w:r>
+        <w:rPr>
+          <w:rFonts w:eastAsiaTheme="minorEastAsia"/>
+        </w:rPr>
+        <w:t>:</w:t>
+      </w:r>
+      <w:r>
+        <w:rPr>
+          <w:rFonts w:eastAsiaTheme="minorEastAsia" w:hint="cs"/>
+          <w:rtl/>
+        </w:rPr>
+        <w:t xml:space="preserve"> </w:t>
+      </w:r>
+      <m:oMath>
+        <m:r>
+          <w:rPr>
+            <w:rFonts w:ascii="Cambria Math" w:eastAsiaTheme="minorEastAsia" w:hAnsi="Cambria Math"/>
+          </w:rPr>
+          <m:t>O</m:t>
+        </m:r>
+        <m:d>
+          <m:dPr>
+            <m:ctrlPr>
+              <w:rPr>
+                <w:rFonts w:ascii="Cambria Math" w:eastAsiaTheme="minorEastAsia" w:hAnsi="Cambria Math"/>
+                <w:i/>
+              </w:rPr>
+            </m:ctrlPr>
+          </m:dPr>
+          <m:e>
+            <m:r>
+              <w:rPr>
+                <w:rFonts w:ascii="Cambria Math" w:eastAsiaTheme="minorEastAsia" w:hAnsi="Cambria Math"/>
+              </w:rPr>
+              <m:t>n+k+</m:t>
+            </m:r>
+            <m:sSub>
+              <m:sSubPr>
+                <m:ctrlPr>
+                  <w:rPr>
+                    <w:rFonts w:ascii="Cambria Math" w:eastAsiaTheme="minorEastAsia" w:hAnsi="Cambria Math"/>
+                    <w:i/>
+                  </w:rPr>
+                </m:ctrlPr>
+              </m:sSubPr>
+              <m:e>
+                <m:r>
+                  <w:rPr>
+                    <w:rFonts w:ascii="Cambria Math" w:eastAsiaTheme="minorEastAsia" w:hAnsi="Cambria Math"/>
+                  </w:rPr>
+                  <m:t>n</m:t>
+                </m:r>
+              </m:e>
+              <m:sub>
+                <m:r>
+                  <w:rPr>
+                    <w:rFonts w:ascii="Cambria Math" w:eastAsiaTheme="minorEastAsia" w:hAnsi="Cambria Math"/>
+                  </w:rPr>
+                  <m:t>1</m:t>
+                </m:r>
+              </m:sub>
+            </m:sSub>
+            <m:r>
+              <w:rPr>
+                <w:rFonts w:ascii="Cambria Math" w:eastAsiaTheme="minorEastAsia" w:hAnsi="Cambria Math"/>
+              </w:rPr>
+              <m:t>+</m:t>
+            </m:r>
+            <m:sSub>
+              <m:sSubPr>
+                <m:ctrlPr>
+                  <w:rPr>
+                    <w:rFonts w:ascii="Cambria Math" w:eastAsiaTheme="minorEastAsia" w:hAnsi="Cambria Math"/>
+                    <w:i/>
+                  </w:rPr>
+                </m:ctrlPr>
+              </m:sSubPr>
+              <m:e>
+                <m:r>
+                  <w:rPr>
+                    <w:rFonts w:ascii="Cambria Math" w:eastAsiaTheme="minorEastAsia" w:hAnsi="Cambria Math"/>
+                  </w:rPr>
+                  <m:t>n</m:t>
+                </m:r>
+              </m:e>
+              <m:sub>
+                <m:r>
+                  <w:rPr>
+                    <w:rFonts w:ascii="Cambria Math" w:eastAsiaTheme="minorEastAsia" w:hAnsi="Cambria Math"/>
+                  </w:rPr>
+                  <m:t>2</m:t>
+                </m:r>
+              </m:sub>
+            </m:sSub>
+            <m:r>
+              <w:rPr>
+                <w:rFonts w:ascii="Cambria Math" w:eastAsiaTheme="minorEastAsia" w:hAnsi="Cambria Math"/>
+              </w:rPr>
+              <m:t>+…+</m:t>
+            </m:r>
+            <m:sSub>
+              <m:sSubPr>
+                <m:ctrlPr>
+                  <w:rPr>
+                    <w:rFonts w:ascii="Cambria Math" w:eastAsiaTheme="minorEastAsia" w:hAnsi="Cambria Math"/>
+                    <w:i/>
+                  </w:rPr>
+                </m:ctrlPr>
+              </m:sSubPr>
+              <m:e>
+                <m:r>
+                  <w:rPr>
+                    <w:rFonts w:ascii="Cambria Math" w:eastAsiaTheme="minorEastAsia" w:hAnsi="Cambria Math"/>
+                  </w:rPr>
+                  <m:t>n</m:t>
+                </m:r>
+              </m:e>
+              <m:sub>
+                <m:r>
+                  <w:rPr>
+                    <w:rFonts w:ascii="Cambria Math" w:eastAsiaTheme="minorEastAsia" w:hAnsi="Cambria Math"/>
+                  </w:rPr>
+                  <m:t>k</m:t>
+                </m:r>
+              </m:sub>
+            </m:sSub>
+          </m:e>
+        </m:d>
+        <m:r>
+          <w:rPr>
+            <w:rFonts w:ascii="Cambria Math" w:eastAsiaTheme="minorEastAsia" w:hAnsi="Cambria Math"/>
+          </w:rPr>
+          <m:t>=O</m:t>
+        </m:r>
+        <m:d>
+          <m:dPr>
+            <m:ctrlPr>
+              <w:rPr>
+                <w:rFonts w:ascii="Cambria Math" w:eastAsiaTheme="minorEastAsia" w:hAnsi="Cambria Math"/>
+                <w:i/>
+              </w:rPr>
+            </m:ctrlPr>
+          </m:dPr>
+          <m:e>
+            <m:r>
+              <w:rPr>
+                <w:rFonts w:ascii="Cambria Math" w:eastAsiaTheme="minorEastAsia" w:hAnsi="Cambria Math"/>
+              </w:rPr>
+              <m:t>n+k+</m:t>
+            </m:r>
+            <m:nary>
+              <m:naryPr>
+                <m:chr m:val="∑"/>
+                <m:limLoc m:val="undOvr"/>
+                <m:ctrlPr>
+                  <w:rPr>
+                    <w:rFonts w:ascii="Cambria Math" w:eastAsiaTheme="minorEastAsia" w:hAnsi="Cambria Math"/>
+                    <w:i/>
+                  </w:rPr>
+                </m:ctrlPr>
+              </m:naryPr>
+              <m:sub>
+                <m:r>
+                  <w:rPr>
+                    <w:rFonts w:ascii="Cambria Math" w:eastAsiaTheme="minorEastAsia" w:hAnsi="Cambria Math"/>
+                  </w:rPr>
+                  <m:t>i=1</m:t>
+                </m:r>
+              </m:sub>
+              <m:sup>
+                <m:r>
+                  <w:rPr>
+                    <w:rFonts w:ascii="Cambria Math" w:eastAsiaTheme="minorEastAsia" w:hAnsi="Cambria Math"/>
+                  </w:rPr>
+                  <m:t>k</m:t>
+                </m:r>
+              </m:sup>
+              <m:e>
+                <m:sSub>
+                  <m:sSubPr>
+                    <m:ctrlPr>
+                      <w:rPr>
+                        <w:rFonts w:ascii="Cambria Math" w:eastAsiaTheme="minorEastAsia" w:hAnsi="Cambria Math"/>
+                        <w:i/>
+                      </w:rPr>
+                    </m:ctrlPr>
+                  </m:sSubPr>
+                  <m:e>
+                    <m:r>
+                      <w:rPr>
+                        <w:rFonts w:ascii="Cambria Math" w:eastAsiaTheme="minorEastAsia" w:hAnsi="Cambria Math"/>
+                      </w:rPr>
+                      <m:t>n</m:t>
+                    </m:r>
+                  </m:e>
+                  <m:sub>
+                    <m:r>
+                      <w:rPr>
+                        <w:rFonts w:ascii="Cambria Math" w:eastAsiaTheme="minorEastAsia" w:hAnsi="Cambria Math"/>
+                      </w:rPr>
+                      <m:t>i</m:t>
+                    </m:r>
+                  </m:sub>
+                </m:sSub>
+              </m:e>
+            </m:nary>
+          </m:e>
+        </m:d>
+        <m:r>
+          <w:rPr>
+            <w:rFonts w:ascii="Cambria Math" w:eastAsiaTheme="minorEastAsia" w:hAnsi="Cambria Math"/>
+          </w:rPr>
+          <m:t>=O</m:t>
+        </m:r>
+        <m:d>
+          <m:dPr>
+            <m:ctrlPr>
+              <w:rPr>
+                <w:rFonts w:ascii="Cambria Math" w:eastAsiaTheme="minorEastAsia" w:hAnsi="Cambria Math"/>
+                <w:i/>
+              </w:rPr>
+            </m:ctrlPr>
+          </m:dPr>
+          <m:e>
+            <m:r>
+              <w:rPr>
+                <w:rFonts w:ascii="Cambria Math" w:eastAsiaTheme="minorEastAsia" w:hAnsi="Cambria Math"/>
+              </w:rPr>
+              <m:t>n+k+n</m:t>
+            </m:r>
+          </m:e>
+        </m:d>
+        <m:r>
+          <w:rPr>
+            <w:rFonts w:ascii="Cambria Math" w:eastAsiaTheme="minorEastAsia" w:hAnsi="Cambria Math"/>
+          </w:rPr>
+          <m:t>=O</m:t>
+        </m:r>
+        <m:d>
+          <m:dPr>
+            <m:ctrlPr>
+              <w:rPr>
+                <w:rFonts w:ascii="Cambria Math" w:eastAsiaTheme="minorEastAsia" w:hAnsi="Cambria Math"/>
+                <w:i/>
+              </w:rPr>
+            </m:ctrlPr>
+          </m:dPr>
+          <m:e>
+            <m:r>
+              <w:rPr>
+                <w:rFonts w:ascii="Cambria Math" w:eastAsiaTheme="minorEastAsia" w:hAnsi="Cambria Math"/>
+              </w:rPr>
+              <m:t>n+k</m:t>
+            </m:r>
+          </m:e>
+        </m:d>
+      </m:oMath>
+      <w:r>
+        <w:rPr>
+          <w:rFonts w:eastAsiaTheme="minorEastAsia" w:hint="cs"/>
+          <w:rtl/>
+        </w:rPr>
+        <w:t xml:space="preserve"> </w:t>
+      </w:r>
+      <w:r>
+        <w:rPr>
+          <w:rFonts w:eastAsiaTheme="minorEastAsia" w:hint="cs"/>
+          <w:rtl/>
+        </w:rPr>
+        <w:t>כנדרש.</w:t>
+      </w:r>
+    </w:p>
+    <w:p>
+      <w:pPr>
+        <w:pStyle w:val="ListParagraph"/>
+        <w:jc w:val="both"/>
+        <w:rPr>
           <w:rtl/>
         </w:rPr>
       </w:pPr>
@@ -16755,13 +17664,13 @@
           <w:ilvl w:val="0"/>
           <w:numId w:val="1"/>
         </w:numPr>
-        <w:rPr>
-          <w:rFonts w:hint="cs"/>
-          <w:rtl/>
-        </w:rPr>
+        <w:jc w:val="both"/>
       </w:pPr>
       <m:oMath>
         <m:r>
+          <m:rPr>
+            <m:sty m:val="bi"/>
+          </m:rPr>
           <w:rPr>
             <w:rFonts w:ascii="Cambria Math" w:hAnsi="Cambria Math"/>
           </w:rPr>
@@ -16775,6 +17684,382 @@
         </w:rPr>
         <w:t xml:space="preserve"> : </w:t>
       </w:r>
+      <w:r>
+        <w:rPr>
+          <w:rFonts w:eastAsiaTheme="minorEastAsia" w:hint="cs"/>
+          <w:rtl/>
+        </w:rPr>
+        <w:t xml:space="preserve">הפעולה תקצה שני מערכים כדוגל עץ הסטודנטים ועץ הקבוצות ובמעברי </w:t>
+      </w:r>
+      <m:oMath>
+        <m:r>
+          <w:rPr>
+            <w:rFonts w:ascii="Cambria Math" w:eastAsiaTheme="minorEastAsia" w:hAnsi="Cambria Math"/>
+          </w:rPr>
+          <m:t>inOrder</m:t>
+        </m:r>
+      </m:oMath>
+      <w:r>
+        <w:rPr>
+          <w:rFonts w:eastAsiaTheme="minorEastAsia" w:hint="cs"/>
+          <w:rtl/>
+        </w:rPr>
+        <w:t xml:space="preserve"> תכניס את כל הסטודנטים וצוותים בהתאמה למערכים, בזמן </w:t>
+      </w:r>
+      <m:oMath>
+        <m:r>
+          <w:rPr>
+            <w:rFonts w:ascii="Cambria Math" w:eastAsiaTheme="minorEastAsia" w:hAnsi="Cambria Math"/>
+          </w:rPr>
+          <m:t>O</m:t>
+        </m:r>
+        <m:d>
+          <m:dPr>
+            <m:ctrlPr>
+              <w:rPr>
+                <w:rFonts w:ascii="Cambria Math" w:eastAsiaTheme="minorEastAsia" w:hAnsi="Cambria Math"/>
+                <w:i/>
+              </w:rPr>
+            </m:ctrlPr>
+          </m:dPr>
+          <m:e>
+            <m:r>
+              <w:rPr>
+                <w:rFonts w:ascii="Cambria Math" w:eastAsiaTheme="minorEastAsia" w:hAnsi="Cambria Math"/>
+              </w:rPr>
+              <m:t>n+k</m:t>
+            </m:r>
+          </m:e>
+        </m:d>
+      </m:oMath>
+      <w:r>
+        <w:rPr>
+          <w:rFonts w:eastAsiaTheme="minorEastAsia" w:hint="cs"/>
+          <w:rtl/>
+        </w:rPr>
+        <w:t xml:space="preserve">. לאחר מכן תמחק בזה אחר זה הפעולה את כל הסטודנטים ואת כל הצוותים בזמן </w:t>
+      </w:r>
+      <m:oMath>
+        <m:r>
+          <w:rPr>
+            <w:rFonts w:ascii="Cambria Math" w:eastAsiaTheme="minorEastAsia" w:hAnsi="Cambria Math"/>
+          </w:rPr>
+          <m:t>O</m:t>
+        </m:r>
+        <m:d>
+          <m:dPr>
+            <m:ctrlPr>
+              <w:rPr>
+                <w:rFonts w:ascii="Cambria Math" w:eastAsiaTheme="minorEastAsia" w:hAnsi="Cambria Math"/>
+                <w:i/>
+              </w:rPr>
+            </m:ctrlPr>
+          </m:dPr>
+          <m:e>
+            <m:r>
+              <w:rPr>
+                <w:rFonts w:ascii="Cambria Math" w:eastAsiaTheme="minorEastAsia" w:hAnsi="Cambria Math"/>
+              </w:rPr>
+              <m:t>n+k</m:t>
+            </m:r>
+          </m:e>
+        </m:d>
+      </m:oMath>
+      <w:r>
+        <w:rPr>
+          <w:rFonts w:eastAsiaTheme="minorEastAsia" w:hint="cs"/>
+          <w:rtl/>
+        </w:rPr>
+        <w:t xml:space="preserve">. לבסוף תמחק הפעולה את שלושת העצים בזמן </w:t>
+      </w:r>
+      <m:oMath>
+        <m:r>
+          <w:rPr>
+            <w:rFonts w:ascii="Cambria Math" w:eastAsiaTheme="minorEastAsia" w:hAnsi="Cambria Math"/>
+          </w:rPr>
+          <m:t>O</m:t>
+        </m:r>
+        <m:d>
+          <m:dPr>
+            <m:ctrlPr>
+              <w:rPr>
+                <w:rFonts w:ascii="Cambria Math" w:eastAsiaTheme="minorEastAsia" w:hAnsi="Cambria Math"/>
+                <w:i/>
+              </w:rPr>
+            </m:ctrlPr>
+          </m:dPr>
+          <m:e>
+            <m:r>
+              <w:rPr>
+                <w:rFonts w:ascii="Cambria Math" w:eastAsiaTheme="minorEastAsia" w:hAnsi="Cambria Math"/>
+              </w:rPr>
+              <m:t>n+k</m:t>
+            </m:r>
+          </m:e>
+        </m:d>
+      </m:oMath>
+      <w:r>
+        <w:rPr>
+          <w:rFonts w:eastAsiaTheme="minorEastAsia" w:hint="cs"/>
+          <w:rtl/>
+        </w:rPr>
+        <w:t xml:space="preserve"> ותסיים את ריצתה. סך זמן ריצת הפעולה יהיה </w:t>
+      </w:r>
+      <m:oMath>
+        <m:r>
+          <w:rPr>
+            <w:rFonts w:ascii="Cambria Math" w:eastAsiaTheme="minorEastAsia" w:hAnsi="Cambria Math"/>
+          </w:rPr>
+          <m:t>O</m:t>
+        </m:r>
+        <m:d>
+          <m:dPr>
+            <m:ctrlPr>
+              <w:rPr>
+                <w:rFonts w:ascii="Cambria Math" w:eastAsiaTheme="minorEastAsia" w:hAnsi="Cambria Math"/>
+                <w:i/>
+              </w:rPr>
+            </m:ctrlPr>
+          </m:dPr>
+          <m:e>
+            <m:r>
+              <w:rPr>
+                <w:rFonts w:ascii="Cambria Math" w:eastAsiaTheme="minorEastAsia" w:hAnsi="Cambria Math"/>
+              </w:rPr>
+              <m:t>n+k</m:t>
+            </m:r>
+          </m:e>
+        </m:d>
+      </m:oMath>
+      <w:r>
+        <w:rPr>
+          <w:rFonts w:eastAsiaTheme="minorEastAsia" w:hint="cs"/>
+          <w:rtl/>
+        </w:rPr>
+        <w:t xml:space="preserve"> כנדרש.</w:t>
+      </w:r>
+    </w:p>
+    <w:p>
+      <w:pPr>
+        <w:ind w:left="360"/>
+        <w:jc w:val="both"/>
+        <w:rPr>
+          <w:rtl/>
+        </w:rPr>
+      </w:pPr>
+      <w:r>
+        <w:rPr>
+          <w:rFonts w:hint="cs"/>
+          <w:u w:val="single"/>
+          <w:rtl/>
+        </w:rPr>
+        <w:t>סיבוכיות מקום וזמן</w:t>
+      </w:r>
+      <w:r>
+        <w:rPr>
+          <w:rFonts w:hint="cs"/>
+          <w:rtl/>
+        </w:rPr>
+        <w:t xml:space="preserve"> :</w:t>
+      </w:r>
+    </w:p>
+    <w:p>
+      <w:pPr>
+        <w:pStyle w:val="ListParagraph"/>
+        <w:numPr>
+          <w:ilvl w:val="0"/>
+          <w:numId w:val="1"/>
+        </w:numPr>
+        <w:jc w:val="both"/>
+        <w:rPr>
+          <w:rFonts w:hint="cs"/>
+        </w:rPr>
+      </w:pPr>
+      <w:r>
+        <w:rPr>
+          <w:rFonts w:hint="cs"/>
+          <w:rtl/>
+        </w:rPr>
+        <w:t xml:space="preserve">ניתן לראות שסיבוכיות זמן הריצה של כל פונקציה מתאימה לדרישות המפורטות בתרגיל, להתבסס על העובדה כי פעולות ההכנסה, ההוצאה והחיפוש על עץ </w:t>
+      </w:r>
+      <m:oMath>
+        <m:r>
+          <w:rPr>
+            <w:rFonts w:ascii="Cambria Math" w:hAnsi="Cambria Math"/>
+          </w:rPr>
+          <m:t>AVL</m:t>
+        </m:r>
+      </m:oMath>
+      <w:r>
+        <w:rPr>
+          <w:rFonts w:eastAsiaTheme="minorEastAsia" w:hint="cs"/>
+          <w:rtl/>
+        </w:rPr>
+        <w:t xml:space="preserve"> הן זמן </w:t>
+      </w:r>
+      <m:oMath>
+        <m:r>
+          <w:rPr>
+            <w:rFonts w:ascii="Cambria Math" w:eastAsiaTheme="minorEastAsia" w:hAnsi="Cambria Math"/>
+          </w:rPr>
+          <m:t>O</m:t>
+        </m:r>
+        <m:d>
+          <m:dPr>
+            <m:ctrlPr>
+              <w:rPr>
+                <w:rFonts w:ascii="Cambria Math" w:eastAsiaTheme="minorEastAsia" w:hAnsi="Cambria Math"/>
+                <w:i/>
+              </w:rPr>
+            </m:ctrlPr>
+          </m:dPr>
+          <m:e>
+            <m:func>
+              <m:funcPr>
+                <m:ctrlPr>
+                  <w:rPr>
+                    <w:rFonts w:ascii="Cambria Math" w:eastAsiaTheme="minorEastAsia" w:hAnsi="Cambria Math"/>
+                    <w:i/>
+                  </w:rPr>
+                </m:ctrlPr>
+              </m:funcPr>
+              <m:fName>
+                <m:r>
+                  <m:rPr>
+                    <m:sty m:val="p"/>
+                  </m:rPr>
+                  <w:rPr>
+                    <w:rFonts w:ascii="Cambria Math" w:eastAsiaTheme="minorEastAsia" w:hAnsi="Cambria Math"/>
+                  </w:rPr>
+                  <m:t>log</m:t>
+                </m:r>
+              </m:fName>
+              <m:e>
+                <m:d>
+                  <m:dPr>
+                    <m:ctrlPr>
+                      <w:rPr>
+                        <w:rFonts w:ascii="Cambria Math" w:eastAsiaTheme="minorEastAsia" w:hAnsi="Cambria Math"/>
+                        <w:i/>
+                      </w:rPr>
+                    </m:ctrlPr>
+                  </m:dPr>
+                  <m:e>
+                    <m:r>
+                      <w:rPr>
+                        <w:rFonts w:ascii="Cambria Math" w:eastAsiaTheme="minorEastAsia" w:hAnsi="Cambria Math"/>
+                      </w:rPr>
+                      <m:t>n</m:t>
+                    </m:r>
+                  </m:e>
+                </m:d>
+              </m:e>
+            </m:func>
+          </m:e>
+        </m:d>
+      </m:oMath>
+      <w:r>
+        <w:rPr>
+          <w:rFonts w:eastAsiaTheme="minorEastAsia" w:hint="cs"/>
+          <w:rtl/>
+        </w:rPr>
+        <w:t xml:space="preserve"> כפי שנלמד במסגרת הקורס.</w:t>
+      </w:r>
+    </w:p>
+    <w:p>
+      <w:pPr>
+        <w:pStyle w:val="ListParagraph"/>
+        <w:jc w:val="both"/>
+        <w:rPr>
+          <w:rFonts w:hint="cs"/>
+        </w:rPr>
+      </w:pPr>
+    </w:p>
+    <w:p>
+      <w:pPr>
+        <w:pStyle w:val="ListParagraph"/>
+        <w:numPr>
+          <w:ilvl w:val="0"/>
+          <w:numId w:val="1"/>
+        </w:numPr>
+        <w:jc w:val="both"/>
+        <w:rPr>
+          <w:rFonts w:hint="cs"/>
+          <w:rtl/>
+        </w:rPr>
+      </w:pPr>
+      <w:r>
+        <w:rPr>
+          <w:rFonts w:hint="cs"/>
+          <w:rtl/>
+        </w:rPr>
+        <w:t xml:space="preserve">בכל שלב המבנה מחזיק מבנה יחיד בלבד לכל סטודנט ולכל צוות, כאשר כל המבנים מחזיקים מצביעים לאובייקטים אלו. מספר המצביעים לכל אובייקט חסום עלי ידי מספר קבוע ולכן סיבוכיות המבנה הינה </w:t>
+      </w:r>
+      <m:oMath>
+        <m:r>
+          <w:rPr>
+            <w:rFonts w:ascii="Cambria Math" w:hAnsi="Cambria Math"/>
+          </w:rPr>
+          <m:t>O</m:t>
+        </m:r>
+        <m:d>
+          <m:dPr>
+            <m:ctrlPr>
+              <w:rPr>
+                <w:rFonts w:ascii="Cambria Math" w:hAnsi="Cambria Math"/>
+                <w:i/>
+              </w:rPr>
+            </m:ctrlPr>
+          </m:dPr>
+          <m:e>
+            <m:r>
+              <w:rPr>
+                <w:rFonts w:ascii="Cambria Math" w:hAnsi="Cambria Math"/>
+              </w:rPr>
+              <m:t>n+k</m:t>
+            </m:r>
+          </m:e>
+        </m:d>
+      </m:oMath>
+      <w:r>
+        <w:rPr>
+          <w:rFonts w:eastAsiaTheme="minorEastAsia" w:hint="cs"/>
+          <w:rtl/>
+        </w:rPr>
+        <w:t xml:space="preserve"> כאשר </w:t>
+      </w:r>
+      <m:oMath>
+        <m:r>
+          <w:rPr>
+            <w:rFonts w:ascii="Cambria Math" w:eastAsiaTheme="minorEastAsia" w:hAnsi="Cambria Math"/>
+          </w:rPr>
+          <m:t>n</m:t>
+        </m:r>
+      </m:oMath>
+      <w:r>
+        <w:rPr>
+          <w:rFonts w:eastAsiaTheme="minorEastAsia" w:hint="cs"/>
+          <w:rtl/>
+        </w:rPr>
+        <w:t xml:space="preserve"> הוא מספר הסטודנטים ו-</w:t>
+      </w:r>
+      <m:oMath>
+        <m:r>
+          <w:rPr>
+            <w:rFonts w:ascii="Cambria Math" w:eastAsiaTheme="minorEastAsia" w:hAnsi="Cambria Math"/>
+          </w:rPr>
+          <m:t>k</m:t>
+        </m:r>
+      </m:oMath>
+      <w:r>
+        <w:rPr>
+          <w:rFonts w:eastAsiaTheme="minorEastAsia" w:hint="cs"/>
+          <w:rtl/>
+        </w:rPr>
+        <w:t xml:space="preserve"> הוא מספר הצוותים.</w:t>
+      </w:r>
+      <w:bookmarkStart w:id="0" w:name="_GoBack"/>
+      <w:bookmarkEnd w:id="0"/>
     </w:p>
     <w:sectPr>
       <w:pgSz w:w="11906" w:h="16838"/>
@@ -17756,7 +19041,7 @@
 </file>
 
 <file path=customXml/itemProps1.xml><?xml version="1.0" encoding="utf-8"?>
-<ds:datastoreItem xmlns:ds="http://schemas.openxmlformats.org/officeDocument/2006/customXml" ds:itemID="{8D452C68-6D13-434D-A61C-85B900DA50FC}">
+<ds:datastoreItem xmlns:ds="http://schemas.openxmlformats.org/officeDocument/2006/customXml" ds:itemID="{3874DF34-0D89-480C-961A-9C684C3BD560}">
   <ds:schemaRefs>
     <ds:schemaRef ds:uri="http://schemas.openxmlformats.org/officeDocument/2006/bibliography"/>
   </ds:schemaRefs>

</xml_diff>